<commit_message>
server-updated(task1 and 2) complete
</commit_message>
<xml_diff>
--- a/ProjectPhase_1(Server).docx
+++ b/ProjectPhase_1(Server).docx
@@ -33,6 +33,9 @@
     </w:p>
     <w:p>
       <w:r>
+        <w:rPr>
+          <w:highlight w:val="yellow"/>
+        </w:rPr>
         <w:t>- Create local user accounts for each client on the server.</w:t>
       </w:r>
     </w:p>
@@ -126,10 +129,7 @@
       </w:r>
       <w:proofErr w:type="spellEnd"/>
       <w:r>
-        <w:t xml:space="preserve"> -m client</w:t>
-      </w:r>
-      <w:r>
-        <w:t>2</w:t>
+        <w:t xml:space="preserve"> -m client2</w:t>
       </w:r>
     </w:p>
     <w:p>
@@ -139,18 +139,12 @@
       </w:r>
       <w:proofErr w:type="spellEnd"/>
       <w:r>
-        <w:t xml:space="preserve"> passwd client</w:t>
-      </w:r>
-      <w:r>
-        <w:t>2</w:t>
-      </w:r>
-    </w:p>
-    <w:p>
-      <w:r>
-        <w:t>New password: client</w:t>
-      </w:r>
-      <w:r>
-        <w:t>2</w:t>
+        <w:t xml:space="preserve"> passwd client2</w:t>
+      </w:r>
+    </w:p>
+    <w:p>
+      <w:r>
+        <w:t>New password: client2</w:t>
       </w:r>
     </w:p>
     <w:p>
@@ -160,6 +154,9 @@
     </w:p>
     <w:p>
       <w:r>
+        <w:rPr>
+          <w:highlight w:val="yellow"/>
+        </w:rPr>
         <w:t>- Install and enable SSHD.</w:t>
       </w:r>
     </w:p>
@@ -167,6 +164,7 @@
       <w:pPr>
         <w:rPr>
           <w:rStyle w:val="HTMLCode"/>
+          <w:rFonts w:eastAsiaTheme="minorHAnsi"/>
           <w:kern w:val="0"/>
           <w:lang w:val="en-QA"/>
           <w14:ligatures w14:val="none"/>
@@ -250,17 +248,32 @@
       </w:pPr>
     </w:p>
     <w:p>
-      <w:r>
+      <w:pPr>
+        <w:rPr>
+          <w:b/>
+          <w:bCs/>
+        </w:rPr>
+      </w:pPr>
+      <w:r>
+        <w:rPr>
+          <w:b/>
+          <w:bCs/>
+        </w:rPr>
         <w:t xml:space="preserve">- </w:t>
       </w:r>
       <w:r>
+        <w:rPr>
+          <w:b/>
+          <w:bCs/>
+        </w:rPr>
         <w:t>T</w:t>
       </w:r>
       <w:r>
-        <w:t>o check is</w:t>
-      </w:r>
-      <w:r>
-        <w:t xml:space="preserve"> SSHD</w:t>
+        <w:rPr>
+          <w:b/>
+          <w:bCs/>
+        </w:rPr>
+        <w:t>o check SSHD</w:t>
       </w:r>
     </w:p>
     <w:p>
@@ -270,6 +283,9 @@
     </w:p>
     <w:p>
       <w:r>
+        <w:rPr>
+          <w:noProof/>
+        </w:rPr>
         <w:drawing>
           <wp:inline distT="0" distB="0" distL="0" distR="0" wp14:anchorId="6EF534AE" wp14:editId="73BBC260">
             <wp:extent cx="5943600" cy="422275"/>
@@ -307,10 +323,21 @@
         </w:drawing>
       </w:r>
     </w:p>
-    <w:p>
-      <w:pPr>
-        <w:ind w:firstLine="720"/>
-      </w:pPr>
+    <w:p/>
+    <w:p>
+      <w:pPr>
+        <w:rPr>
+          <w:b/>
+          <w:bCs/>
+        </w:rPr>
+      </w:pPr>
+      <w:r>
+        <w:rPr>
+          <w:b/>
+          <w:bCs/>
+        </w:rPr>
+        <w:t>Verify:</w:t>
+      </w:r>
     </w:p>
     <w:p>
       <w:pPr>
@@ -325,6 +352,9 @@
         <w:pStyle w:val="HTMLPreformatted"/>
       </w:pPr>
       <w:r>
+        <w:rPr>
+          <w:noProof/>
+        </w:rPr>
         <w:drawing>
           <wp:inline distT="0" distB="0" distL="0" distR="0" wp14:anchorId="16864C2A" wp14:editId="39249C3C">
             <wp:extent cx="5334000" cy="2032000"/>
@@ -394,31 +424,67 @@
     </w:p>
     <w:p>
       <w:r>
+        <w:rPr>
+          <w:highlight w:val="yellow"/>
+        </w:rPr>
         <w:t>- Configure SFTP for file transfer operations.</w:t>
       </w:r>
     </w:p>
     <w:p>
-      <w:proofErr w:type="spellStart"/>
-      <w:r>
-        <w:t>sudo</w:t>
-      </w:r>
-      <w:proofErr w:type="spellEnd"/>
-      <w:r>
-        <w:t xml:space="preserve"> nano /</w:t>
-      </w:r>
-      <w:proofErr w:type="spellStart"/>
-      <w:r>
-        <w:t>etc</w:t>
-      </w:r>
-      <w:proofErr w:type="spellEnd"/>
-      <w:r>
-        <w:t>/ssh/</w:t>
-      </w:r>
-      <w:proofErr w:type="spellStart"/>
-      <w:r>
-        <w:t>sshd_config</w:t>
-      </w:r>
-      <w:proofErr w:type="spellEnd"/>
+      <w:pPr>
+        <w:pStyle w:val="HTMLPreformatted"/>
+        <w:rPr>
+          <w:rFonts w:asciiTheme="minorHAnsi" w:eastAsiaTheme="minorHAnsi" w:hAnsiTheme="minorHAnsi" w:cstheme="minorBidi"/>
+          <w:kern w:val="2"/>
+          <w:sz w:val="24"/>
+          <w:szCs w:val="24"/>
+          <w:lang w:val="en-US"/>
+          <w14:ligatures w14:val="standardContextual"/>
+        </w:rPr>
+      </w:pPr>
+      <w:r>
+        <w:t>sudo nano /etc/ssh/sshd_config</w:t>
+      </w:r>
+    </w:p>
+    <w:p>
+      <w:pPr>
+        <w:pStyle w:val="HTMLPreformatted"/>
+        <w:rPr>
+          <w:b/>
+          <w:bCs/>
+        </w:rPr>
+      </w:pPr>
+      <w:r>
+        <w:rPr>
+          <w:rFonts w:asciiTheme="minorHAnsi" w:hAnsiTheme="minorHAnsi"/>
+          <w:b/>
+          <w:bCs/>
+        </w:rPr>
+        <w:t xml:space="preserve">ip address of current </w:t>
+      </w:r>
+      <w:r>
+        <w:rPr>
+          <w:rFonts w:asciiTheme="minorHAnsi" w:hAnsiTheme="minorHAnsi"/>
+          <w:b/>
+          <w:bCs/>
+        </w:rPr>
+        <w:t>server</w:t>
+      </w:r>
+      <w:r>
+        <w:rPr>
+          <w:rFonts w:asciiTheme="minorHAnsi" w:hAnsiTheme="minorHAnsi"/>
+          <w:b/>
+          <w:bCs/>
+        </w:rPr>
+        <w:t>:</w:t>
+      </w:r>
+      <w:r>
+        <w:rPr>
+          <w:b/>
+          <w:bCs/>
+        </w:rPr>
+        <w:t xml:space="preserve"> </w:t>
+      </w:r>
     </w:p>
     <w:p>
       <w:pPr>
@@ -429,43 +495,33 @@
         </w:rPr>
       </w:pPr>
       <w:r>
-        <w:t xml:space="preserve">ip address of current machine: </w:t>
-      </w:r>
-      <w:r>
         <w:rPr>
           <w:rStyle w:val="pm"/>
           <w:rFonts w:eastAsiaTheme="majorEastAsia"/>
         </w:rPr>
-        <w:t xml:space="preserve">ip </w:t>
+        <w:t>ifconfig</w:t>
       </w:r>
       <w:r>
         <w:rPr>
           <w:rStyle w:val="hljs-selector-tag"/>
           <w:rFonts w:eastAsiaTheme="majorEastAsia"/>
         </w:rPr>
-        <w:t>a</w:t>
-      </w:r>
-      <w:r>
+        <w:t xml:space="preserve"> </w:t>
+      </w:r>
+    </w:p>
+    <w:p>
+      <w:pPr>
+        <w:pStyle w:val="HTMLPreformatted"/>
         <w:rPr>
           <w:rStyle w:val="hljs-selector-tag"/>
           <w:rFonts w:eastAsiaTheme="majorEastAsia"/>
         </w:rPr>
-        <w:t xml:space="preserve"> </w:t>
-      </w:r>
-    </w:p>
-    <w:p>
-      <w:pPr>
-        <w:pStyle w:val="HTMLPreformatted"/>
+      </w:pPr>
+      <w:r>
         <w:rPr>
           <w:rStyle w:val="hljs-selector-tag"/>
           <w:rFonts w:eastAsiaTheme="majorEastAsia"/>
         </w:rPr>
-      </w:pPr>
-      <w:r>
-        <w:rPr>
-          <w:rStyle w:val="hljs-selector-tag"/>
-          <w:rFonts w:eastAsiaTheme="majorEastAsia"/>
-        </w:rPr>
         <w:t>192.168.64.3</w:t>
       </w:r>
     </w:p>
@@ -473,7 +529,7 @@
       <w:pPr>
         <w:pStyle w:val="HTMLPreformatted"/>
         <w:rPr>
-          <w:rStyle w:val="hljs-keyword"/>
+          <w:rStyle w:val="Hyperlink"/>
           <w:rFonts w:eastAsiaTheme="majorEastAsia"/>
         </w:rPr>
       </w:pPr>
@@ -484,88 +540,464 @@
         </w:rPr>
         <w:t xml:space="preserve">ssh </w:t>
       </w:r>
-      <w:hyperlink r:id="rId7" w:history="1">
-        <w:r>
-          <w:rPr>
-            <w:rStyle w:val="Hyperlink"/>
-            <w:rFonts w:eastAsiaTheme="majorEastAsia"/>
-          </w:rPr>
-          <w:t>server</w:t>
-        </w:r>
-        <w:r>
-          <w:rPr>
-            <w:rStyle w:val="Hyperlink"/>
-            <w:rFonts w:eastAsiaTheme="majorEastAsia"/>
-          </w:rPr>
-          <w:t>@</w:t>
-        </w:r>
-        <w:r>
-          <w:rPr>
-            <w:rStyle w:val="Hyperlink"/>
-            <w:rFonts w:eastAsiaTheme="majorEastAsia"/>
-          </w:rPr>
-          <w:t>192.168.64.3</w:t>
-        </w:r>
-      </w:hyperlink>
+      <w:r>
+        <w:fldChar w:fldCharType="begin"/>
+      </w:r>
+      <w:r>
+        <w:instrText>HYPERLINK "mailto:server@192.168.64.3"</w:instrText>
+      </w:r>
+      <w:r>
+        <w:fldChar w:fldCharType="separate"/>
+      </w:r>
+      <w:r>
+        <w:rPr>
+          <w:rStyle w:val="Hyperlink"/>
+          <w:rFonts w:eastAsiaTheme="majorEastAsia"/>
+        </w:rPr>
+        <w:t>server@192.168.64.3</w:t>
+      </w:r>
+      <w:r>
+        <w:rPr>
+          <w:rStyle w:val="Hyperlink"/>
+          <w:rFonts w:eastAsiaTheme="majorEastAsia"/>
+        </w:rPr>
+        <w:fldChar w:fldCharType="end"/>
+      </w:r>
     </w:p>
     <w:p>
       <w:pPr>
         <w:pStyle w:val="HTMLPreformatted"/>
         <w:rPr>
+          <w:rStyle w:val="Hyperlink"/>
+          <w:rFonts w:eastAsiaTheme="majorEastAsia"/>
+        </w:rPr>
+      </w:pPr>
+    </w:p>
+    <w:p>
+      <w:pPr>
+        <w:pStyle w:val="HTMLPreformatted"/>
+        <w:rPr>
+          <w:rStyle w:val="Hyperlink"/>
+          <w:rFonts w:asciiTheme="majorHAnsi" w:eastAsiaTheme="majorEastAsia" w:hAnsiTheme="majorHAnsi"/>
+          <w:b/>
+          <w:bCs/>
+          <w:color w:val="000000" w:themeColor="text1"/>
+          <w:u w:val="none"/>
+        </w:rPr>
+      </w:pPr>
+      <w:r>
+        <w:rPr>
+          <w:rStyle w:val="Hyperlink"/>
+          <w:rFonts w:asciiTheme="majorHAnsi" w:eastAsiaTheme="majorEastAsia" w:hAnsiTheme="majorHAnsi"/>
+          <w:b/>
+          <w:bCs/>
+          <w:color w:val="000000" w:themeColor="text1"/>
+          <w:u w:val="none"/>
+        </w:rPr>
+        <w:lastRenderedPageBreak/>
+        <w:t>-Secure SFTP to client1 and client2 only</w:t>
+      </w:r>
+    </w:p>
+    <w:p>
+      <w:pPr>
+        <w:pStyle w:val="HTMLPreformatted"/>
+        <w:rPr>
+          <w:rStyle w:val="Hyperlink"/>
+          <w:rFonts w:asciiTheme="majorHAnsi" w:eastAsiaTheme="majorEastAsia" w:hAnsiTheme="majorHAnsi"/>
+          <w:color w:val="000000" w:themeColor="text1"/>
+          <w:u w:val="none"/>
+        </w:rPr>
+      </w:pPr>
+      <w:r>
+        <w:rPr>
+          <w:rStyle w:val="Hyperlink"/>
+          <w:rFonts w:asciiTheme="majorHAnsi" w:eastAsiaTheme="majorEastAsia" w:hAnsiTheme="majorHAnsi"/>
+          <w:color w:val="000000" w:themeColor="text1"/>
+          <w:u w:val="none"/>
+        </w:rPr>
+        <w:t>sudo nano /etc/ssh/sshd_config</w:t>
+      </w:r>
+    </w:p>
+    <w:p>
+      <w:pPr>
+        <w:pStyle w:val="HTMLPreformatted"/>
+        <w:rPr>
+          <w:rStyle w:val="Hyperlink"/>
+          <w:rFonts w:asciiTheme="majorHAnsi" w:eastAsiaTheme="majorEastAsia" w:hAnsiTheme="majorHAnsi"/>
+          <w:i/>
+          <w:iCs/>
+          <w:color w:val="000000" w:themeColor="text1"/>
+          <w:u w:val="none"/>
+        </w:rPr>
+      </w:pPr>
+      <w:r>
+        <w:rPr>
+          <w:rStyle w:val="Hyperlink"/>
+          <w:rFonts w:asciiTheme="majorHAnsi" w:eastAsiaTheme="majorEastAsia" w:hAnsiTheme="majorHAnsi"/>
+          <w:i/>
+          <w:iCs/>
+          <w:color w:val="000000" w:themeColor="text1"/>
+          <w:u w:val="none"/>
+        </w:rPr>
+        <w:t>[at the end we modify and write the folowwing to ensure</w:t>
+      </w:r>
+      <w:r>
+        <w:rPr>
+          <w:rStyle w:val="Hyperlink"/>
+          <w:rFonts w:asciiTheme="majorHAnsi" w:eastAsiaTheme="majorEastAsia" w:hAnsiTheme="majorHAnsi"/>
+          <w:i/>
+          <w:iCs/>
+          <w:color w:val="000000" w:themeColor="text1"/>
+          <w:u w:val="none"/>
+        </w:rPr>
+        <w:t xml:space="preserve"> SFTP is restricted to client1 and client2 only]</w:t>
+      </w:r>
+    </w:p>
+    <w:p>
+      <w:pPr>
+        <w:pStyle w:val="HTMLPreformatted"/>
+        <w:rPr>
+          <w:rStyle w:val="Hyperlink"/>
+          <w:rFonts w:asciiTheme="majorHAnsi" w:eastAsiaTheme="majorEastAsia" w:hAnsiTheme="majorHAnsi"/>
+          <w:color w:val="000000" w:themeColor="text1"/>
+          <w:u w:val="none"/>
+        </w:rPr>
+      </w:pPr>
+      <w:r>
+        <w:rPr>
+          <w:rStyle w:val="Hyperlink"/>
+          <w:rFonts w:asciiTheme="majorHAnsi" w:eastAsiaTheme="majorEastAsia" w:hAnsiTheme="majorHAnsi"/>
+          <w:color w:val="000000" w:themeColor="text1"/>
+          <w:u w:val="none"/>
+        </w:rPr>
+        <w:t xml:space="preserve">Match User </w:t>
+      </w:r>
+      <w:r>
+        <w:rPr>
+          <w:rStyle w:val="Hyperlink"/>
+          <w:rFonts w:asciiTheme="majorHAnsi" w:eastAsiaTheme="majorEastAsia" w:hAnsiTheme="majorHAnsi"/>
+          <w:color w:val="000000" w:themeColor="text1"/>
+          <w:u w:val="none"/>
+        </w:rPr>
+        <w:t>clien</w:t>
+      </w:r>
+      <w:r>
+        <w:rPr>
+          <w:rStyle w:val="Hyperlink"/>
+          <w:rFonts w:asciiTheme="majorHAnsi" w:eastAsiaTheme="majorEastAsia" w:hAnsiTheme="majorHAnsi"/>
+          <w:color w:val="000000" w:themeColor="text1"/>
+          <w:u w:val="none"/>
+        </w:rPr>
+        <w:t>1,</w:t>
+      </w:r>
+      <w:r>
+        <w:rPr>
+          <w:rStyle w:val="Hyperlink"/>
+          <w:rFonts w:asciiTheme="majorHAnsi" w:eastAsiaTheme="majorEastAsia" w:hAnsiTheme="majorHAnsi"/>
+          <w:color w:val="000000" w:themeColor="text1"/>
+          <w:u w:val="none"/>
+        </w:rPr>
+        <w:t>client</w:t>
+      </w:r>
+      <w:r>
+        <w:rPr>
+          <w:rStyle w:val="Hyperlink"/>
+          <w:rFonts w:asciiTheme="majorHAnsi" w:eastAsiaTheme="majorEastAsia" w:hAnsiTheme="majorHAnsi"/>
+          <w:color w:val="000000" w:themeColor="text1"/>
+          <w:u w:val="none"/>
+        </w:rPr>
+        <w:t>2</w:t>
+      </w:r>
+    </w:p>
+    <w:p>
+      <w:pPr>
+        <w:pStyle w:val="HTMLPreformatted"/>
+        <w:rPr>
+          <w:rStyle w:val="Hyperlink"/>
+          <w:rFonts w:asciiTheme="majorHAnsi" w:eastAsiaTheme="majorEastAsia" w:hAnsiTheme="majorHAnsi"/>
+          <w:color w:val="000000" w:themeColor="text1"/>
+          <w:u w:val="none"/>
+        </w:rPr>
+      </w:pPr>
+      <w:r>
+        <w:rPr>
+          <w:rStyle w:val="Hyperlink"/>
+          <w:rFonts w:asciiTheme="majorHAnsi" w:eastAsiaTheme="majorEastAsia" w:hAnsiTheme="majorHAnsi"/>
+          <w:color w:val="000000" w:themeColor="text1"/>
+          <w:u w:val="none"/>
+        </w:rPr>
+        <w:t xml:space="preserve">    ForceCommand internal-sftp</w:t>
+      </w:r>
+    </w:p>
+    <w:p>
+      <w:pPr>
+        <w:pStyle w:val="HTMLPreformatted"/>
+        <w:rPr>
+          <w:rStyle w:val="Hyperlink"/>
+          <w:rFonts w:asciiTheme="majorHAnsi" w:eastAsiaTheme="majorEastAsia" w:hAnsiTheme="majorHAnsi"/>
+          <w:color w:val="000000" w:themeColor="text1"/>
+          <w:u w:val="none"/>
+        </w:rPr>
+      </w:pPr>
+      <w:r>
+        <w:rPr>
+          <w:rStyle w:val="Hyperlink"/>
+          <w:rFonts w:asciiTheme="majorHAnsi" w:eastAsiaTheme="majorEastAsia" w:hAnsiTheme="majorHAnsi"/>
+          <w:color w:val="000000" w:themeColor="text1"/>
+          <w:u w:val="none"/>
+        </w:rPr>
+        <w:t xml:space="preserve">    ChrootDirectory /home/%u</w:t>
+      </w:r>
+    </w:p>
+    <w:p>
+      <w:pPr>
+        <w:pStyle w:val="HTMLPreformatted"/>
+        <w:rPr>
+          <w:rStyle w:val="Hyperlink"/>
+          <w:rFonts w:asciiTheme="majorHAnsi" w:eastAsiaTheme="majorEastAsia" w:hAnsiTheme="majorHAnsi"/>
+          <w:color w:val="000000" w:themeColor="text1"/>
+          <w:u w:val="none"/>
+        </w:rPr>
+      </w:pPr>
+      <w:r>
+        <w:rPr>
+          <w:rStyle w:val="Hyperlink"/>
+          <w:rFonts w:asciiTheme="majorHAnsi" w:eastAsiaTheme="majorEastAsia" w:hAnsiTheme="majorHAnsi"/>
+          <w:color w:val="000000" w:themeColor="text1"/>
+          <w:u w:val="none"/>
+        </w:rPr>
+        <w:t xml:space="preserve">    AllowTCPForwarding no</w:t>
+      </w:r>
+    </w:p>
+    <w:p>
+      <w:pPr>
+        <w:pStyle w:val="HTMLPreformatted"/>
+        <w:rPr>
+          <w:rStyle w:val="Hyperlink"/>
+          <w:rFonts w:asciiTheme="majorHAnsi" w:eastAsiaTheme="majorEastAsia" w:hAnsiTheme="majorHAnsi"/>
+          <w:color w:val="000000" w:themeColor="text1"/>
+          <w:u w:val="none"/>
+        </w:rPr>
+      </w:pPr>
+      <w:r>
+        <w:rPr>
+          <w:rStyle w:val="Hyperlink"/>
+          <w:rFonts w:asciiTheme="majorHAnsi" w:eastAsiaTheme="majorEastAsia" w:hAnsiTheme="majorHAnsi"/>
+          <w:color w:val="000000" w:themeColor="text1"/>
+          <w:u w:val="none"/>
+        </w:rPr>
+        <w:t xml:space="preserve">    X11Forwarding no</w:t>
+      </w:r>
+    </w:p>
+    <w:p>
+      <w:pPr>
+        <w:pStyle w:val="HTMLPreformatted"/>
+        <w:rPr>
           <w:rStyle w:val="hljs-keyword"/>
-          <w:rFonts w:eastAsiaTheme="majorEastAsia"/>
-        </w:rPr>
-      </w:pPr>
-    </w:p>
-    <w:p>
-      <w:pPr>
-        <w:pStyle w:val="HTMLPreformatted"/>
-        <w:rPr>
-          <w:rFonts w:eastAsiaTheme="majorEastAsia"/>
-        </w:rPr>
-      </w:pPr>
-      <w:r>
-        <w:rPr>
-          <w:rStyle w:val="hljs-keyword"/>
-          <w:rFonts w:asciiTheme="minorHAnsi" w:eastAsiaTheme="majorEastAsia" w:hAnsiTheme="minorHAnsi"/>
-          <w:sz w:val="21"/>
-          <w:szCs w:val="21"/>
-        </w:rPr>
-        <w:t>secure SSH</w:t>
-      </w:r>
-      <w:r>
-        <w:rPr>
-          <w:rStyle w:val="hljs-keyword"/>
-          <w:rFonts w:asciiTheme="minorHAnsi" w:eastAsiaTheme="majorEastAsia" w:hAnsiTheme="minorHAnsi"/>
-          <w:sz w:val="21"/>
-          <w:szCs w:val="21"/>
-        </w:rPr>
-        <w:t>:</w:t>
-      </w:r>
-    </w:p>
-    <w:p>
-      <w:pPr>
-        <w:pStyle w:val="HTMLPreformatted"/>
-      </w:pPr>
-    </w:p>
-    <w:p>
-      <w:pPr>
-        <w:ind w:firstLine="720"/>
-        <w:rPr>
+          <w:rFonts w:asciiTheme="majorHAnsi" w:eastAsiaTheme="majorEastAsia" w:hAnsiTheme="majorHAnsi"/>
+          <w:color w:val="000000" w:themeColor="text1"/>
+        </w:rPr>
+      </w:pPr>
+    </w:p>
+    <w:p>
+      <w:pPr>
+        <w:rPr>
+          <w:b/>
+          <w:bCs/>
           <w:lang w:val="en-QA"/>
         </w:rPr>
       </w:pPr>
-    </w:p>
-    <w:p>
-      <w:pPr>
-        <w:ind w:firstLine="720"/>
-      </w:pPr>
+      <w:r>
+        <w:rPr>
+          <w:b/>
+          <w:bCs/>
+          <w:lang w:val="en-QA"/>
+        </w:rPr>
+        <w:t>-Try to connect client1 and client2</w:t>
+      </w:r>
+      <w:r>
+        <w:rPr>
+          <w:b/>
+          <w:bCs/>
+          <w:lang w:val="en-QA"/>
+        </w:rPr>
+        <w:t xml:space="preserve"> via SFTP</w:t>
+      </w:r>
+    </w:p>
+    <w:p>
+      <w:pPr>
+        <w:rPr>
+          <w:lang w:val="en-QA"/>
+        </w:rPr>
+      </w:pPr>
+      <w:r>
+        <w:rPr>
+          <w:lang w:val="en-QA"/>
+        </w:rPr>
+        <w:t>sftp client1@localhost</w:t>
+      </w:r>
+    </w:p>
+    <w:p>
+      <w:pPr>
+        <w:rPr>
+          <w:lang w:val="en-QA"/>
+        </w:rPr>
+      </w:pPr>
+      <w:r>
+        <w:rPr>
+          <w:lang w:val="en-QA"/>
+        </w:rPr>
+        <w:drawing>
+          <wp:inline distT="0" distB="0" distL="0" distR="0" wp14:anchorId="43452637" wp14:editId="2D9FFE32">
+            <wp:extent cx="5943600" cy="1391920"/>
+            <wp:effectExtent l="0" t="0" r="0" b="5080"/>
+            <wp:docPr id="1955325862" name="Picture 1"/>
+            <wp:cNvGraphicFramePr>
+              <a:graphicFrameLocks xmlns:a="http://schemas.openxmlformats.org/drawingml/2006/main" noChangeAspect="1"/>
+            </wp:cNvGraphicFramePr>
+            <a:graphic xmlns:a="http://schemas.openxmlformats.org/drawingml/2006/main">
+              <a:graphicData uri="http://schemas.openxmlformats.org/drawingml/2006/picture">
+                <pic:pic xmlns:pic="http://schemas.openxmlformats.org/drawingml/2006/picture">
+                  <pic:nvPicPr>
+                    <pic:cNvPr id="1955325862" name=""/>
+                    <pic:cNvPicPr/>
+                  </pic:nvPicPr>
+                  <pic:blipFill>
+                    <a:blip r:embed="rId7"/>
+                    <a:stretch>
+                      <a:fillRect/>
+                    </a:stretch>
+                  </pic:blipFill>
+                  <pic:spPr>
+                    <a:xfrm>
+                      <a:off x="0" y="0"/>
+                      <a:ext cx="5943600" cy="1391920"/>
+                    </a:xfrm>
+                    <a:prstGeom prst="rect">
+                      <a:avLst/>
+                    </a:prstGeom>
+                  </pic:spPr>
+                </pic:pic>
+              </a:graphicData>
+            </a:graphic>
+          </wp:inline>
+        </w:drawing>
+      </w:r>
+    </w:p>
+    <w:p>
+      <w:pPr>
+        <w:rPr>
+          <w:lang w:val="en-QA"/>
+        </w:rPr>
+      </w:pPr>
+    </w:p>
+    <w:p>
+      <w:pPr>
+        <w:rPr>
+          <w:b/>
+          <w:bCs/>
+          <w:lang w:val="en-QA"/>
+        </w:rPr>
+      </w:pPr>
+      <w:r>
+        <w:rPr>
+          <w:b/>
+          <w:bCs/>
+          <w:lang w:val="en-QA"/>
+        </w:rPr>
+        <w:t>if they fail to get connected, we ensure that clients have 755 permision and should be owned by root.</w:t>
+      </w:r>
+      <w:r>
+        <w:rPr>
+          <w:b/>
+          <w:bCs/>
+          <w:lang w:val="en-QA"/>
+        </w:rPr>
+        <w:t xml:space="preserve"> This will also ensure they can download and upload files</w:t>
+      </w:r>
+    </w:p>
+    <w:p>
+      <w:pPr>
+        <w:rPr>
+          <w:b/>
+          <w:bCs/>
+          <w:lang w:val="en-QA"/>
+        </w:rPr>
+      </w:pPr>
+    </w:p>
+    <w:p>
+      <w:pPr>
+        <w:rPr>
+          <w:lang w:val="en-QA"/>
+        </w:rPr>
+      </w:pPr>
+      <w:r>
+        <w:rPr>
+          <w:lang w:val="en-QA"/>
+        </w:rPr>
+        <w:drawing>
+          <wp:inline distT="0" distB="0" distL="0" distR="0" wp14:anchorId="4D29DF3E" wp14:editId="2CEA31A1">
+            <wp:extent cx="5943600" cy="2344420"/>
+            <wp:effectExtent l="0" t="0" r="0" b="5080"/>
+            <wp:docPr id="295798651" name="Picture 1" descr="A screenshot of a computer program&#10;&#10;Description automatically generated"/>
+            <wp:cNvGraphicFramePr>
+              <a:graphicFrameLocks xmlns:a="http://schemas.openxmlformats.org/drawingml/2006/main" noChangeAspect="1"/>
+            </wp:cNvGraphicFramePr>
+            <a:graphic xmlns:a="http://schemas.openxmlformats.org/drawingml/2006/main">
+              <a:graphicData uri="http://schemas.openxmlformats.org/drawingml/2006/picture">
+                <pic:pic xmlns:pic="http://schemas.openxmlformats.org/drawingml/2006/picture">
+                  <pic:nvPicPr>
+                    <pic:cNvPr id="295798651" name="Picture 1" descr="A screenshot of a computer program&#10;&#10;Description automatically generated"/>
+                    <pic:cNvPicPr/>
+                  </pic:nvPicPr>
+                  <pic:blipFill>
+                    <a:blip r:embed="rId8"/>
+                    <a:stretch>
+                      <a:fillRect/>
+                    </a:stretch>
+                  </pic:blipFill>
+                  <pic:spPr>
+                    <a:xfrm>
+                      <a:off x="0" y="0"/>
+                      <a:ext cx="5943600" cy="2344420"/>
+                    </a:xfrm>
+                    <a:prstGeom prst="rect">
+                      <a:avLst/>
+                    </a:prstGeom>
+                  </pic:spPr>
+                </pic:pic>
+              </a:graphicData>
+            </a:graphic>
+          </wp:inline>
+        </w:drawing>
+      </w:r>
+    </w:p>
+    <w:p>
+      <w:pPr>
+        <w:rPr>
+          <w:lang w:val="en-QA"/>
+        </w:rPr>
+      </w:pPr>
+    </w:p>
+    <w:p>
+      <w:pPr>
+        <w:rPr>
+          <w:lang w:val="en-QA"/>
+        </w:rPr>
+      </w:pPr>
+    </w:p>
+    <w:p/>
+    <w:p>
+      <w:r>
+        <w:br w:type="page"/>
+      </w:r>
     </w:p>
     <w:p>
       <w:pPr>
         <w:shd w:val="clear" w:color="auto" w:fill="F2CEED" w:themeFill="accent5" w:themeFillTint="33"/>
       </w:pPr>
       <w:r>
+        <w:lastRenderedPageBreak/>
         <w:t>Task 2: Configuration</w:t>
       </w:r>
     </w:p>
@@ -602,19 +1034,577 @@
         <w:pStyle w:val="ListParagraph"/>
         <w:numPr>
           <w:ilvl w:val="0"/>
-          <w:numId w:val="3"/>
+          <w:numId w:val="5"/>
         </w:numPr>
-      </w:pPr>
-      <w:r>
-        <w:t>Enable SSH access for clients using local account credentials, that is, configure SSHD server</w:t>
-      </w:r>
-      <w:r>
+        <w:rPr>
+          <w:highlight w:val="yellow"/>
+        </w:rPr>
+      </w:pPr>
+      <w:r>
+        <w:rPr>
+          <w:highlight w:val="yellow"/>
+        </w:rPr>
+        <w:t xml:space="preserve">Enable SSH access for clients using local account credentials, that is, configure SSHD server such that clients can access any file via </w:t>
+      </w:r>
+      <w:proofErr w:type="gramStart"/>
+      <w:r>
+        <w:rPr>
+          <w:highlight w:val="yellow"/>
+        </w:rPr>
+        <w:t xml:space="preserve">their </w:t>
+      </w:r>
+      <w:r>
+        <w:rPr>
+          <w:highlight w:val="yellow"/>
+        </w:rPr>
         <w:t xml:space="preserve"> </w:t>
       </w:r>
       <w:r>
-        <w:t>such that clients can access any file via their local accounts, using username and password.</w:t>
-      </w:r>
-    </w:p>
+        <w:rPr>
+          <w:highlight w:val="yellow"/>
+        </w:rPr>
+        <w:t>local</w:t>
+      </w:r>
+      <w:proofErr w:type="gramEnd"/>
+      <w:r>
+        <w:rPr>
+          <w:highlight w:val="yellow"/>
+        </w:rPr>
+        <w:t xml:space="preserve"> accounts, using username and password.</w:t>
+      </w:r>
+    </w:p>
+    <w:p>
+      <w:proofErr w:type="spellStart"/>
+      <w:r>
+        <w:t>sudo</w:t>
+      </w:r>
+      <w:proofErr w:type="spellEnd"/>
+      <w:r>
+        <w:t xml:space="preserve"> nano /</w:t>
+      </w:r>
+      <w:proofErr w:type="spellStart"/>
+      <w:r>
+        <w:t>etc</w:t>
+      </w:r>
+      <w:proofErr w:type="spellEnd"/>
+      <w:r>
+        <w:t>/ssh/sshd_config</w:t>
+      </w:r>
+    </w:p>
+    <w:p>
+      <w:pPr>
+        <w:rPr>
+          <w:rStyle w:val="HTMLCode"/>
+          <w:rFonts w:eastAsiaTheme="majorEastAsia"/>
+        </w:rPr>
+      </w:pPr>
+      <w:proofErr w:type="spellStart"/>
+      <w:r>
+        <w:rPr>
+          <w:rStyle w:val="HTMLCode"/>
+          <w:rFonts w:eastAsiaTheme="majorEastAsia"/>
+        </w:rPr>
+        <w:t>PasswordAuthentication</w:t>
+      </w:r>
+      <w:proofErr w:type="spellEnd"/>
+      <w:r>
+        <w:t xml:space="preserve"> and set it to </w:t>
+      </w:r>
+      <w:r>
+        <w:rPr>
+          <w:rStyle w:val="HTMLCode"/>
+          <w:rFonts w:eastAsiaTheme="majorEastAsia"/>
+        </w:rPr>
+        <w:t>yes</w:t>
+      </w:r>
+    </w:p>
+    <w:p>
+      <w:pPr>
+        <w:rPr>
+          <w:rStyle w:val="HTMLCode"/>
+          <w:rFonts w:eastAsiaTheme="majorEastAsia"/>
+        </w:rPr>
+      </w:pPr>
+      <w:r>
+        <w:rPr>
+          <w:rStyle w:val="HTMLCode"/>
+          <w:rFonts w:eastAsiaTheme="majorEastAsia"/>
+        </w:rPr>
+        <w:drawing>
+          <wp:inline distT="0" distB="0" distL="0" distR="0" wp14:anchorId="021924BF" wp14:editId="6DDD5DEA">
+            <wp:extent cx="5943600" cy="739775"/>
+            <wp:effectExtent l="0" t="0" r="0" b="0"/>
+            <wp:docPr id="1580956029" name="Picture 1" descr="A blue text on a black background&#10;&#10;Description automatically generated"/>
+            <wp:cNvGraphicFramePr>
+              <a:graphicFrameLocks xmlns:a="http://schemas.openxmlformats.org/drawingml/2006/main" noChangeAspect="1"/>
+            </wp:cNvGraphicFramePr>
+            <a:graphic xmlns:a="http://schemas.openxmlformats.org/drawingml/2006/main">
+              <a:graphicData uri="http://schemas.openxmlformats.org/drawingml/2006/picture">
+                <pic:pic xmlns:pic="http://schemas.openxmlformats.org/drawingml/2006/picture">
+                  <pic:nvPicPr>
+                    <pic:cNvPr id="1580956029" name="Picture 1" descr="A blue text on a black background&#10;&#10;Description automatically generated"/>
+                    <pic:cNvPicPr/>
+                  </pic:nvPicPr>
+                  <pic:blipFill>
+                    <a:blip r:embed="rId9"/>
+                    <a:stretch>
+                      <a:fillRect/>
+                    </a:stretch>
+                  </pic:blipFill>
+                  <pic:spPr>
+                    <a:xfrm>
+                      <a:off x="0" y="0"/>
+                      <a:ext cx="5943600" cy="739775"/>
+                    </a:xfrm>
+                    <a:prstGeom prst="rect">
+                      <a:avLst/>
+                    </a:prstGeom>
+                  </pic:spPr>
+                </pic:pic>
+              </a:graphicData>
+            </a:graphic>
+          </wp:inline>
+        </w:drawing>
+      </w:r>
+    </w:p>
+    <w:p/>
+    <w:p>
+      <w:r>
+        <w:t>Since, at the beginning, clients were made to access only sftp connection, while trying to connect localhost via ssh we will be denied.</w:t>
+      </w:r>
+    </w:p>
+    <w:p>
+      <w:r>
+        <w:drawing>
+          <wp:inline distT="0" distB="0" distL="0" distR="0" wp14:anchorId="2F02759D" wp14:editId="4EB3072E">
+            <wp:extent cx="5943600" cy="1108710"/>
+            <wp:effectExtent l="0" t="0" r="0" b="0"/>
+            <wp:docPr id="319887205" name="Picture 1" descr="A computer screen shot of white text&#10;&#10;Description automatically generated"/>
+            <wp:cNvGraphicFramePr>
+              <a:graphicFrameLocks xmlns:a="http://schemas.openxmlformats.org/drawingml/2006/main" noChangeAspect="1"/>
+            </wp:cNvGraphicFramePr>
+            <a:graphic xmlns:a="http://schemas.openxmlformats.org/drawingml/2006/main">
+              <a:graphicData uri="http://schemas.openxmlformats.org/drawingml/2006/picture">
+                <pic:pic xmlns:pic="http://schemas.openxmlformats.org/drawingml/2006/picture">
+                  <pic:nvPicPr>
+                    <pic:cNvPr id="319887205" name="Picture 1" descr="A computer screen shot of white text&#10;&#10;Description automatically generated"/>
+                    <pic:cNvPicPr/>
+                  </pic:nvPicPr>
+                  <pic:blipFill>
+                    <a:blip r:embed="rId10"/>
+                    <a:stretch>
+                      <a:fillRect/>
+                    </a:stretch>
+                  </pic:blipFill>
+                  <pic:spPr>
+                    <a:xfrm>
+                      <a:off x="0" y="0"/>
+                      <a:ext cx="5943600" cy="1108710"/>
+                    </a:xfrm>
+                    <a:prstGeom prst="rect">
+                      <a:avLst/>
+                    </a:prstGeom>
+                  </pic:spPr>
+                </pic:pic>
+              </a:graphicData>
+            </a:graphic>
+          </wp:inline>
+        </w:drawing>
+      </w:r>
+    </w:p>
+    <w:p/>
+    <w:p>
+      <w:pPr>
+        <w:pStyle w:val="HTMLPreformatted"/>
+        <w:rPr>
+          <w:rStyle w:val="Hyperlink"/>
+          <w:rFonts w:asciiTheme="minorHAnsi" w:eastAsiaTheme="majorEastAsia" w:hAnsiTheme="minorHAnsi"/>
+          <w:color w:val="000000" w:themeColor="text1"/>
+          <w:u w:val="none"/>
+        </w:rPr>
+      </w:pPr>
+      <w:r>
+        <w:rPr>
+          <w:rFonts w:asciiTheme="minorHAnsi" w:hAnsiTheme="minorHAnsi"/>
+        </w:rPr>
+        <w:t xml:space="preserve">to fix this error we modify the permissions in the sshd_config by removing </w:t>
+      </w:r>
+      <w:r>
+        <w:rPr>
+          <w:rStyle w:val="Hyperlink"/>
+          <w:rFonts w:asciiTheme="minorHAnsi" w:eastAsiaTheme="majorEastAsia" w:hAnsiTheme="minorHAnsi"/>
+          <w:color w:val="000000" w:themeColor="text1"/>
+          <w:u w:val="none"/>
+        </w:rPr>
+        <w:t xml:space="preserve"> ForceCommand internal-sftp</w:t>
+      </w:r>
+      <w:r>
+        <w:rPr>
+          <w:rStyle w:val="Hyperlink"/>
+          <w:rFonts w:asciiTheme="minorHAnsi" w:eastAsiaTheme="majorEastAsia" w:hAnsiTheme="minorHAnsi"/>
+          <w:color w:val="000000" w:themeColor="text1"/>
+          <w:u w:val="none"/>
+        </w:rPr>
+        <w:t xml:space="preserve"> from the following:</w:t>
+      </w:r>
+    </w:p>
+    <w:p>
+      <w:pPr>
+        <w:pStyle w:val="HTMLPreformatted"/>
+        <w:rPr>
+          <w:rStyle w:val="Hyperlink"/>
+          <w:rFonts w:asciiTheme="majorHAnsi" w:eastAsiaTheme="majorEastAsia" w:hAnsiTheme="majorHAnsi"/>
+          <w:color w:val="000000" w:themeColor="text1"/>
+          <w:u w:val="none"/>
+        </w:rPr>
+      </w:pPr>
+      <w:r>
+        <w:rPr>
+          <w:rStyle w:val="Hyperlink"/>
+          <w:rFonts w:asciiTheme="majorHAnsi" w:eastAsiaTheme="majorEastAsia" w:hAnsiTheme="majorHAnsi"/>
+          <w:color w:val="000000" w:themeColor="text1"/>
+          <w:u w:val="none"/>
+        </w:rPr>
+        <w:t xml:space="preserve">Match User </w:t>
+      </w:r>
+      <w:r>
+        <w:rPr>
+          <w:rStyle w:val="Hyperlink"/>
+          <w:rFonts w:asciiTheme="majorHAnsi" w:eastAsiaTheme="majorEastAsia" w:hAnsiTheme="majorHAnsi"/>
+          <w:color w:val="000000" w:themeColor="text1"/>
+          <w:u w:val="none"/>
+        </w:rPr>
+        <w:t>clien</w:t>
+      </w:r>
+      <w:r>
+        <w:rPr>
+          <w:rStyle w:val="Hyperlink"/>
+          <w:rFonts w:asciiTheme="majorHAnsi" w:eastAsiaTheme="majorEastAsia" w:hAnsiTheme="majorHAnsi"/>
+          <w:color w:val="000000" w:themeColor="text1"/>
+          <w:u w:val="none"/>
+        </w:rPr>
+        <w:t>1,</w:t>
+      </w:r>
+      <w:r>
+        <w:rPr>
+          <w:rStyle w:val="Hyperlink"/>
+          <w:rFonts w:asciiTheme="majorHAnsi" w:eastAsiaTheme="majorEastAsia" w:hAnsiTheme="majorHAnsi"/>
+          <w:color w:val="000000" w:themeColor="text1"/>
+          <w:u w:val="none"/>
+        </w:rPr>
+        <w:t>client</w:t>
+      </w:r>
+      <w:r>
+        <w:rPr>
+          <w:rStyle w:val="Hyperlink"/>
+          <w:rFonts w:asciiTheme="majorHAnsi" w:eastAsiaTheme="majorEastAsia" w:hAnsiTheme="majorHAnsi"/>
+          <w:color w:val="000000" w:themeColor="text1"/>
+          <w:u w:val="none"/>
+        </w:rPr>
+        <w:t>2</w:t>
+      </w:r>
+    </w:p>
+    <w:p>
+      <w:pPr>
+        <w:pStyle w:val="HTMLPreformatted"/>
+        <w:rPr>
+          <w:rStyle w:val="Hyperlink"/>
+          <w:rFonts w:asciiTheme="majorHAnsi" w:eastAsiaTheme="majorEastAsia" w:hAnsiTheme="majorHAnsi"/>
+          <w:color w:val="000000" w:themeColor="text1"/>
+          <w:u w:val="none"/>
+        </w:rPr>
+      </w:pPr>
+      <w:r>
+        <w:rPr>
+          <w:rStyle w:val="Hyperlink"/>
+          <w:rFonts w:asciiTheme="majorHAnsi" w:eastAsiaTheme="majorEastAsia" w:hAnsiTheme="majorHAnsi"/>
+          <w:color w:val="000000" w:themeColor="text1"/>
+          <w:u w:val="none"/>
+        </w:rPr>
+        <w:t xml:space="preserve">    ForceCommand internal-sftp</w:t>
+      </w:r>
+    </w:p>
+    <w:p>
+      <w:pPr>
+        <w:pStyle w:val="HTMLPreformatted"/>
+        <w:rPr>
+          <w:rStyle w:val="Hyperlink"/>
+          <w:rFonts w:asciiTheme="majorHAnsi" w:eastAsiaTheme="majorEastAsia" w:hAnsiTheme="majorHAnsi"/>
+          <w:color w:val="000000" w:themeColor="text1"/>
+          <w:u w:val="none"/>
+        </w:rPr>
+      </w:pPr>
+      <w:r>
+        <w:rPr>
+          <w:rStyle w:val="Hyperlink"/>
+          <w:rFonts w:asciiTheme="majorHAnsi" w:eastAsiaTheme="majorEastAsia" w:hAnsiTheme="majorHAnsi"/>
+          <w:color w:val="000000" w:themeColor="text1"/>
+          <w:u w:val="none"/>
+        </w:rPr>
+        <w:t xml:space="preserve">    ChrootDirectory /home/%u</w:t>
+      </w:r>
+    </w:p>
+    <w:p>
+      <w:pPr>
+        <w:pStyle w:val="HTMLPreformatted"/>
+        <w:rPr>
+          <w:rStyle w:val="Hyperlink"/>
+          <w:rFonts w:asciiTheme="majorHAnsi" w:eastAsiaTheme="majorEastAsia" w:hAnsiTheme="majorHAnsi"/>
+          <w:color w:val="000000" w:themeColor="text1"/>
+          <w:u w:val="none"/>
+        </w:rPr>
+      </w:pPr>
+      <w:r>
+        <w:rPr>
+          <w:rStyle w:val="Hyperlink"/>
+          <w:rFonts w:asciiTheme="majorHAnsi" w:eastAsiaTheme="majorEastAsia" w:hAnsiTheme="majorHAnsi"/>
+          <w:color w:val="000000" w:themeColor="text1"/>
+          <w:u w:val="none"/>
+        </w:rPr>
+        <w:t xml:space="preserve">    AllowTCPForwarding no</w:t>
+      </w:r>
+    </w:p>
+    <w:p>
+      <w:pPr>
+        <w:pStyle w:val="HTMLPreformatted"/>
+        <w:rPr>
+          <w:rStyle w:val="Hyperlink"/>
+          <w:rFonts w:asciiTheme="majorHAnsi" w:eastAsiaTheme="majorEastAsia" w:hAnsiTheme="majorHAnsi"/>
+          <w:color w:val="000000" w:themeColor="text1"/>
+          <w:u w:val="none"/>
+        </w:rPr>
+      </w:pPr>
+      <w:r>
+        <w:rPr>
+          <w:rStyle w:val="Hyperlink"/>
+          <w:rFonts w:asciiTheme="majorHAnsi" w:eastAsiaTheme="majorEastAsia" w:hAnsiTheme="majorHAnsi"/>
+          <w:color w:val="000000" w:themeColor="text1"/>
+          <w:u w:val="none"/>
+        </w:rPr>
+        <w:t xml:space="preserve">    X11Forwarding no</w:t>
+      </w:r>
+    </w:p>
+    <w:p>
+      <w:pPr>
+        <w:pStyle w:val="HTMLPreformatted"/>
+        <w:rPr>
+          <w:rStyle w:val="Hyperlink"/>
+          <w:rFonts w:asciiTheme="majorHAnsi" w:eastAsiaTheme="majorEastAsia" w:hAnsiTheme="majorHAnsi"/>
+          <w:color w:val="000000" w:themeColor="text1"/>
+          <w:u w:val="none"/>
+        </w:rPr>
+      </w:pPr>
+      <w:r>
+        <w:rPr>
+          <w:rStyle w:val="Hyperlink"/>
+          <w:rFonts w:asciiTheme="majorHAnsi" w:eastAsiaTheme="majorEastAsia" w:hAnsiTheme="majorHAnsi"/>
+          <w:color w:val="000000" w:themeColor="text1"/>
+          <w:u w:val="none"/>
+        </w:rPr>
+        <w:drawing>
+          <wp:inline distT="0" distB="0" distL="0" distR="0" wp14:anchorId="726E2D37" wp14:editId="62EAE0EA">
+            <wp:extent cx="4138710" cy="3060700"/>
+            <wp:effectExtent l="0" t="0" r="1905" b="0"/>
+            <wp:docPr id="1518088347" name="Picture 1"/>
+            <wp:cNvGraphicFramePr>
+              <a:graphicFrameLocks xmlns:a="http://schemas.openxmlformats.org/drawingml/2006/main" noChangeAspect="1"/>
+            </wp:cNvGraphicFramePr>
+            <a:graphic xmlns:a="http://schemas.openxmlformats.org/drawingml/2006/main">
+              <a:graphicData uri="http://schemas.openxmlformats.org/drawingml/2006/picture">
+                <pic:pic xmlns:pic="http://schemas.openxmlformats.org/drawingml/2006/picture">
+                  <pic:nvPicPr>
+                    <pic:cNvPr id="1518088347" name=""/>
+                    <pic:cNvPicPr/>
+                  </pic:nvPicPr>
+                  <pic:blipFill>
+                    <a:blip r:embed="rId11"/>
+                    <a:stretch>
+                      <a:fillRect/>
+                    </a:stretch>
+                  </pic:blipFill>
+                  <pic:spPr>
+                    <a:xfrm>
+                      <a:off x="0" y="0"/>
+                      <a:ext cx="4156664" cy="3073977"/>
+                    </a:xfrm>
+                    <a:prstGeom prst="rect">
+                      <a:avLst/>
+                    </a:prstGeom>
+                  </pic:spPr>
+                </pic:pic>
+              </a:graphicData>
+            </a:graphic>
+          </wp:inline>
+        </w:drawing>
+      </w:r>
+    </w:p>
+    <w:p>
+      <w:pPr>
+        <w:pStyle w:val="HTMLPreformatted"/>
+        <w:rPr>
+          <w:rStyle w:val="Hyperlink"/>
+          <w:rFonts w:asciiTheme="majorHAnsi" w:eastAsiaTheme="majorEastAsia" w:hAnsiTheme="majorHAnsi"/>
+          <w:i/>
+          <w:iCs/>
+          <w:color w:val="000000" w:themeColor="text1"/>
+          <w:u w:val="none"/>
+        </w:rPr>
+      </w:pPr>
+      <w:r>
+        <w:rPr>
+          <w:rStyle w:val="Hyperlink"/>
+          <w:rFonts w:asciiTheme="majorHAnsi" w:eastAsiaTheme="majorEastAsia" w:hAnsiTheme="majorHAnsi"/>
+          <w:i/>
+          <w:iCs/>
+          <w:color w:val="000000" w:themeColor="text1"/>
+          <w:u w:val="none"/>
+        </w:rPr>
+        <w:lastRenderedPageBreak/>
+        <w:t>Removing the whole match user command will ensure clients have acces to both SSH and SFTP</w:t>
+      </w:r>
+    </w:p>
+    <w:p>
+      <w:pPr>
+        <w:pStyle w:val="HTMLPreformatted"/>
+        <w:rPr>
+          <w:rStyle w:val="Hyperlink"/>
+          <w:rFonts w:asciiTheme="majorHAnsi" w:eastAsiaTheme="majorEastAsia" w:hAnsiTheme="majorHAnsi"/>
+          <w:i/>
+          <w:iCs/>
+          <w:color w:val="000000" w:themeColor="text1"/>
+          <w:u w:val="none"/>
+        </w:rPr>
+      </w:pPr>
+      <w:r>
+        <w:rPr>
+          <w:rStyle w:val="Hyperlink"/>
+          <w:rFonts w:asciiTheme="majorHAnsi" w:eastAsiaTheme="majorEastAsia" w:hAnsiTheme="majorHAnsi"/>
+          <w:i/>
+          <w:iCs/>
+          <w:color w:val="000000" w:themeColor="text1"/>
+          <w:u w:val="none"/>
+        </w:rPr>
+        <w:t xml:space="preserve">Testing: </w:t>
+      </w:r>
+    </w:p>
+    <w:p>
+      <w:pPr>
+        <w:pStyle w:val="HTMLPreformatted"/>
+        <w:rPr>
+          <w:rStyle w:val="Hyperlink"/>
+          <w:rFonts w:asciiTheme="majorHAnsi" w:eastAsiaTheme="majorEastAsia" w:hAnsiTheme="majorHAnsi"/>
+          <w:color w:val="000000" w:themeColor="text1"/>
+          <w:u w:val="none"/>
+        </w:rPr>
+      </w:pPr>
+    </w:p>
+    <w:p>
+      <w:pPr>
+        <w:pStyle w:val="HTMLPreformatted"/>
+        <w:rPr>
+          <w:rStyle w:val="Hyperlink"/>
+          <w:rFonts w:asciiTheme="majorHAnsi" w:eastAsiaTheme="majorEastAsia" w:hAnsiTheme="majorHAnsi"/>
+          <w:color w:val="000000" w:themeColor="text1"/>
+          <w:u w:val="none"/>
+        </w:rPr>
+      </w:pPr>
+      <w:r>
+        <w:rPr>
+          <w:rStyle w:val="Hyperlink"/>
+          <w:rFonts w:asciiTheme="majorHAnsi" w:eastAsiaTheme="majorEastAsia" w:hAnsiTheme="majorHAnsi"/>
+          <w:color w:val="000000" w:themeColor="text1"/>
+          <w:u w:val="none"/>
+        </w:rPr>
+        <w:drawing>
+          <wp:inline distT="0" distB="0" distL="0" distR="0" wp14:anchorId="1820A055" wp14:editId="08E2FDC5">
+            <wp:extent cx="5943600" cy="3444875"/>
+            <wp:effectExtent l="0" t="0" r="0" b="0"/>
+            <wp:docPr id="401946708" name="Picture 1"/>
+            <wp:cNvGraphicFramePr>
+              <a:graphicFrameLocks xmlns:a="http://schemas.openxmlformats.org/drawingml/2006/main" noChangeAspect="1"/>
+            </wp:cNvGraphicFramePr>
+            <a:graphic xmlns:a="http://schemas.openxmlformats.org/drawingml/2006/main">
+              <a:graphicData uri="http://schemas.openxmlformats.org/drawingml/2006/picture">
+                <pic:pic xmlns:pic="http://schemas.openxmlformats.org/drawingml/2006/picture">
+                  <pic:nvPicPr>
+                    <pic:cNvPr id="401946708" name=""/>
+                    <pic:cNvPicPr/>
+                  </pic:nvPicPr>
+                  <pic:blipFill>
+                    <a:blip r:embed="rId12"/>
+                    <a:stretch>
+                      <a:fillRect/>
+                    </a:stretch>
+                  </pic:blipFill>
+                  <pic:spPr>
+                    <a:xfrm>
+                      <a:off x="0" y="0"/>
+                      <a:ext cx="5943600" cy="3444875"/>
+                    </a:xfrm>
+                    <a:prstGeom prst="rect">
+                      <a:avLst/>
+                    </a:prstGeom>
+                  </pic:spPr>
+                </pic:pic>
+              </a:graphicData>
+            </a:graphic>
+          </wp:inline>
+        </w:drawing>
+      </w:r>
+    </w:p>
+    <w:p>
+      <w:pPr>
+        <w:pStyle w:val="HTMLPreformatted"/>
+        <w:rPr>
+          <w:rStyle w:val="Hyperlink"/>
+          <w:rFonts w:asciiTheme="majorHAnsi" w:eastAsiaTheme="majorEastAsia" w:hAnsiTheme="majorHAnsi"/>
+          <w:color w:val="000000" w:themeColor="text1"/>
+          <w:u w:val="none"/>
+        </w:rPr>
+      </w:pPr>
+    </w:p>
+    <w:p>
+      <w:r>
+        <w:drawing>
+          <wp:inline distT="0" distB="0" distL="0" distR="0" wp14:anchorId="139EC64C" wp14:editId="05756F27">
+            <wp:extent cx="5943600" cy="3618865"/>
+            <wp:effectExtent l="0" t="0" r="0" b="635"/>
+            <wp:docPr id="413882586" name="Picture 1"/>
+            <wp:cNvGraphicFramePr>
+              <a:graphicFrameLocks xmlns:a="http://schemas.openxmlformats.org/drawingml/2006/main" noChangeAspect="1"/>
+            </wp:cNvGraphicFramePr>
+            <a:graphic xmlns:a="http://schemas.openxmlformats.org/drawingml/2006/main">
+              <a:graphicData uri="http://schemas.openxmlformats.org/drawingml/2006/picture">
+                <pic:pic xmlns:pic="http://schemas.openxmlformats.org/drawingml/2006/picture">
+                  <pic:nvPicPr>
+                    <pic:cNvPr id="413882586" name=""/>
+                    <pic:cNvPicPr/>
+                  </pic:nvPicPr>
+                  <pic:blipFill>
+                    <a:blip r:embed="rId13"/>
+                    <a:stretch>
+                      <a:fillRect/>
+                    </a:stretch>
+                  </pic:blipFill>
+                  <pic:spPr>
+                    <a:xfrm>
+                      <a:off x="0" y="0"/>
+                      <a:ext cx="5943600" cy="3618865"/>
+                    </a:xfrm>
+                    <a:prstGeom prst="rect">
+                      <a:avLst/>
+                    </a:prstGeom>
+                  </pic:spPr>
+                </pic:pic>
+              </a:graphicData>
+            </a:graphic>
+          </wp:inline>
+        </w:drawing>
+      </w:r>
+    </w:p>
+    <w:p/>
+    <w:p/>
+    <w:p/>
     <w:p>
       <w:pPr>
         <w:pStyle w:val="ListParagraph"/>
@@ -622,11 +1612,219 @@
           <w:ilvl w:val="0"/>
           <w:numId w:val="3"/>
         </w:numPr>
-      </w:pPr>
-      <w:r>
+        <w:rPr>
+          <w:highlight w:val="yellow"/>
+        </w:rPr>
+      </w:pPr>
+      <w:r>
+        <w:rPr>
+          <w:highlight w:val="yellow"/>
+        </w:rPr>
         <w:t>Set up SFTP for file uploads/downloads.</w:t>
       </w:r>
     </w:p>
+    <w:p>
+      <w:pPr>
+        <w:rPr>
+          <w:b/>
+          <w:bCs/>
+        </w:rPr>
+      </w:pPr>
+      <w:r>
+        <w:rPr>
+          <w:b/>
+          <w:bCs/>
+        </w:rPr>
+        <w:t>client1:</w:t>
+      </w:r>
+    </w:p>
+    <w:p>
+      <w:proofErr w:type="spellStart"/>
+      <w:r>
+        <w:t>sudo</w:t>
+      </w:r>
+      <w:proofErr w:type="spellEnd"/>
+      <w:r>
+        <w:t xml:space="preserve"> </w:t>
+      </w:r>
+      <w:proofErr w:type="spellStart"/>
+      <w:r>
+        <w:rPr>
+          <w:rStyle w:val="hljs-builtin"/>
+        </w:rPr>
+        <w:t>chown</w:t>
+      </w:r>
+      <w:proofErr w:type="spellEnd"/>
+      <w:r>
+        <w:t xml:space="preserve"> </w:t>
+      </w:r>
+      <w:proofErr w:type="spellStart"/>
+      <w:proofErr w:type="gramStart"/>
+      <w:r>
+        <w:t>root:root</w:t>
+      </w:r>
+      <w:proofErr w:type="spellEnd"/>
+      <w:proofErr w:type="gramEnd"/>
+      <w:r>
+        <w:t xml:space="preserve"> /home/client1 </w:t>
+      </w:r>
+    </w:p>
+    <w:p>
+      <w:proofErr w:type="spellStart"/>
+      <w:r>
+        <w:t>sudo</w:t>
+      </w:r>
+      <w:proofErr w:type="spellEnd"/>
+      <w:r>
+        <w:t xml:space="preserve"> </w:t>
+      </w:r>
+      <w:proofErr w:type="spellStart"/>
+      <w:r>
+        <w:rPr>
+          <w:rStyle w:val="hljs-builtin"/>
+        </w:rPr>
+        <w:t>chmod</w:t>
+      </w:r>
+      <w:proofErr w:type="spellEnd"/>
+      <w:r>
+        <w:t xml:space="preserve"> 755 /home/client1 </w:t>
+      </w:r>
+    </w:p>
+    <w:p>
+      <w:proofErr w:type="spellStart"/>
+      <w:r>
+        <w:t>sudo</w:t>
+      </w:r>
+      <w:proofErr w:type="spellEnd"/>
+      <w:r>
+        <w:t xml:space="preserve"> </w:t>
+      </w:r>
+      <w:proofErr w:type="spellStart"/>
+      <w:r>
+        <w:rPr>
+          <w:rStyle w:val="hljs-builtin"/>
+        </w:rPr>
+        <w:t>mkdir</w:t>
+      </w:r>
+      <w:proofErr w:type="spellEnd"/>
+      <w:r>
+        <w:t xml:space="preserve"> /home/client1/files</w:t>
+      </w:r>
+      <w:r>
+        <w:t>Client1</w:t>
+      </w:r>
+      <w:r>
+        <w:t>.txt</w:t>
+      </w:r>
+    </w:p>
+    <w:p/>
+    <w:p>
+      <w:pPr>
+        <w:rPr>
+          <w:b/>
+          <w:bCs/>
+        </w:rPr>
+      </w:pPr>
+      <w:r>
+        <w:rPr>
+          <w:b/>
+          <w:bCs/>
+        </w:rPr>
+        <w:t>client2:</w:t>
+      </w:r>
+    </w:p>
+    <w:p>
+      <w:proofErr w:type="spellStart"/>
+      <w:r>
+        <w:t>sudo</w:t>
+      </w:r>
+      <w:proofErr w:type="spellEnd"/>
+      <w:r>
+        <w:t xml:space="preserve"> </w:t>
+      </w:r>
+      <w:proofErr w:type="spellStart"/>
+      <w:r>
+        <w:rPr>
+          <w:rStyle w:val="hljs-builtin"/>
+        </w:rPr>
+        <w:t>chown</w:t>
+      </w:r>
+      <w:proofErr w:type="spellEnd"/>
+      <w:r>
+        <w:t xml:space="preserve"> </w:t>
+      </w:r>
+      <w:proofErr w:type="spellStart"/>
+      <w:proofErr w:type="gramStart"/>
+      <w:r>
+        <w:t>root:root</w:t>
+      </w:r>
+      <w:proofErr w:type="spellEnd"/>
+      <w:proofErr w:type="gramEnd"/>
+      <w:r>
+        <w:t xml:space="preserve"> /home/client</w:t>
+      </w:r>
+      <w:r>
+        <w:t>2</w:t>
+      </w:r>
+    </w:p>
+    <w:p>
+      <w:proofErr w:type="spellStart"/>
+      <w:r>
+        <w:t>sudo</w:t>
+      </w:r>
+      <w:proofErr w:type="spellEnd"/>
+      <w:r>
+        <w:t xml:space="preserve"> </w:t>
+      </w:r>
+      <w:proofErr w:type="spellStart"/>
+      <w:r>
+        <w:rPr>
+          <w:rStyle w:val="hljs-builtin"/>
+        </w:rPr>
+        <w:t>chmod</w:t>
+      </w:r>
+      <w:proofErr w:type="spellEnd"/>
+      <w:r>
+        <w:t xml:space="preserve"> 755 /home/client</w:t>
+      </w:r>
+      <w:r>
+        <w:t>2</w:t>
+      </w:r>
+    </w:p>
+    <w:p>
+      <w:proofErr w:type="spellStart"/>
+      <w:r>
+        <w:t>sudo</w:t>
+      </w:r>
+      <w:proofErr w:type="spellEnd"/>
+      <w:r>
+        <w:t xml:space="preserve"> </w:t>
+      </w:r>
+      <w:proofErr w:type="spellStart"/>
+      <w:r>
+        <w:rPr>
+          <w:rStyle w:val="hljs-builtin"/>
+        </w:rPr>
+        <w:t>mkdir</w:t>
+      </w:r>
+      <w:proofErr w:type="spellEnd"/>
+      <w:r>
+        <w:t xml:space="preserve"> /home/client</w:t>
+      </w:r>
+      <w:r>
+        <w:t>2/</w:t>
+      </w:r>
+      <w:r>
+        <w:t>files</w:t>
+      </w:r>
+      <w:r>
+        <w:t>Client2</w:t>
+      </w:r>
+      <w:r>
+        <w:t>.txt</w:t>
+      </w:r>
+    </w:p>
+    <w:p/>
     <w:p>
       <w:pPr>
         <w:pStyle w:val="ListParagraph"/>
@@ -634,17 +1832,337 @@
           <w:ilvl w:val="0"/>
           <w:numId w:val="3"/>
         </w:numPr>
-      </w:pPr>
-      <w:r>
+        <w:rPr>
+          <w:highlight w:val="yellow"/>
+        </w:rPr>
+      </w:pPr>
+      <w:r>
+        <w:rPr>
+          <w:highlight w:val="yellow"/>
+        </w:rPr>
         <w:t>Secure copy will be used to transfer files to and from server.</w:t>
       </w:r>
     </w:p>
     <w:p>
-      <w:r>
+      <w:pPr>
+        <w:rPr>
+          <w:i/>
+          <w:iCs/>
+        </w:rPr>
+      </w:pPr>
+      <w:r>
+        <w:rPr>
+          <w:i/>
+          <w:iCs/>
+        </w:rPr>
+        <w:t xml:space="preserve">Secure copy protocol (SCP) is a command that allows for efficient and secure file transfers between two systems across a network. It employs Secure Shell (SSH) to authenticate systems and encrypt </w:t>
+      </w:r>
+      <w:proofErr w:type="spellStart"/>
+      <w:r>
+        <w:rPr>
+          <w:i/>
+          <w:iCs/>
+        </w:rPr>
+        <w:t>data.</w:t>
+      </w:r>
+      <w:r>
+        <w:rPr>
+          <w:i/>
+          <w:iCs/>
+        </w:rPr>
+        <w:t>sf</w:t>
+      </w:r>
+      <w:proofErr w:type="spellEnd"/>
+    </w:p>
+    <w:p/>
+    <w:p>
+      <w:pPr>
+        <w:pStyle w:val="HTMLPreformatted"/>
+      </w:pPr>
+      <w:r>
+        <w:rPr>
+          <w:rFonts w:asciiTheme="minorHAnsi" w:hAnsiTheme="minorHAnsi"/>
+          <w:b/>
+          <w:bCs/>
+          <w:sz w:val="21"/>
+          <w:szCs w:val="21"/>
+        </w:rPr>
+        <w:t>Syntax:</w:t>
+      </w:r>
+      <w:r>
+        <w:rPr>
+          <w:sz w:val="21"/>
+          <w:szCs w:val="21"/>
+        </w:rPr>
+        <w:t xml:space="preserve"> </w:t>
+      </w:r>
+      <w:r>
+        <w:t>scp [options] [source username@IP]:/[directory and file name] [destination username@IP]:/[destination directory]</w:t>
+      </w:r>
+    </w:p>
+    <w:p>
+      <w:pPr>
+        <w:rPr>
+          <w:lang w:val="en-QA"/>
+        </w:rPr>
+      </w:pPr>
+    </w:p>
+    <w:p>
+      <w:pPr>
+        <w:rPr>
+          <w:i/>
+          <w:iCs/>
+          <w:lang w:val="en-QA"/>
+        </w:rPr>
+      </w:pPr>
+      <w:r>
+        <w:rPr>
+          <w:i/>
+          <w:iCs/>
+          <w:lang w:val="en-QA"/>
+        </w:rPr>
+        <w:t>since I am testing all these things in same local machine, ip address of my clients and server is same</w:t>
+      </w:r>
+    </w:p>
+    <w:p>
+      <w:pPr>
+        <w:rPr>
+          <w:lang w:val="en-QA"/>
+        </w:rPr>
+      </w:pPr>
+    </w:p>
+    <w:p>
+      <w:pPr>
+        <w:rPr>
+          <w:b/>
+          <w:bCs/>
+          <w:lang w:val="en-QA"/>
+        </w:rPr>
+      </w:pPr>
+      <w:r>
+        <w:rPr>
+          <w:b/>
+          <w:bCs/>
+          <w:lang w:val="en-QA"/>
+        </w:rPr>
+        <w:t>to copy file: “fileServer.txt” from server to client1:</w:t>
+      </w:r>
+    </w:p>
+    <w:p>
+      <w:pPr>
+        <w:rPr>
+          <w:lang w:val="en-QA"/>
+        </w:rPr>
+      </w:pPr>
+      <w:r>
+        <w:rPr>
+          <w:lang w:val="en-QA"/>
+        </w:rPr>
+        <w:t>scp fileServer.txt client1@192.168.64.3:/home/client1/</w:t>
+      </w:r>
+    </w:p>
+    <w:p>
+      <w:r>
+        <w:drawing>
+          <wp:inline distT="0" distB="0" distL="0" distR="0" wp14:anchorId="2BEF7313" wp14:editId="79326F33">
+            <wp:extent cx="5943600" cy="784225"/>
+            <wp:effectExtent l="0" t="0" r="0" b="3175"/>
+            <wp:docPr id="2066594443" name="Picture 1" descr="A screen shot of a computer&#10;&#10;Description automatically generated"/>
+            <wp:cNvGraphicFramePr>
+              <a:graphicFrameLocks xmlns:a="http://schemas.openxmlformats.org/drawingml/2006/main" noChangeAspect="1"/>
+            </wp:cNvGraphicFramePr>
+            <a:graphic xmlns:a="http://schemas.openxmlformats.org/drawingml/2006/main">
+              <a:graphicData uri="http://schemas.openxmlformats.org/drawingml/2006/picture">
+                <pic:pic xmlns:pic="http://schemas.openxmlformats.org/drawingml/2006/picture">
+                  <pic:nvPicPr>
+                    <pic:cNvPr id="2066594443" name="Picture 1" descr="A screen shot of a computer&#10;&#10;Description automatically generated"/>
+                    <pic:cNvPicPr/>
+                  </pic:nvPicPr>
+                  <pic:blipFill>
+                    <a:blip r:embed="rId14"/>
+                    <a:stretch>
+                      <a:fillRect/>
+                    </a:stretch>
+                  </pic:blipFill>
+                  <pic:spPr>
+                    <a:xfrm>
+                      <a:off x="0" y="0"/>
+                      <a:ext cx="5943600" cy="784225"/>
+                    </a:xfrm>
+                    <a:prstGeom prst="rect">
+                      <a:avLst/>
+                    </a:prstGeom>
+                  </pic:spPr>
+                </pic:pic>
+              </a:graphicData>
+            </a:graphic>
+          </wp:inline>
+        </w:drawing>
+      </w:r>
+    </w:p>
+    <w:p/>
+    <w:p>
+      <w:pPr>
+        <w:rPr>
+          <w:b/>
+          <w:bCs/>
+          <w:lang w:val="en-QA"/>
+        </w:rPr>
+      </w:pPr>
+      <w:r>
+        <w:rPr>
+          <w:b/>
+          <w:bCs/>
+          <w:lang w:val="en-QA"/>
+        </w:rPr>
+        <w:t>to copy file: “file</w:t>
+      </w:r>
+      <w:r>
+        <w:rPr>
+          <w:b/>
+          <w:bCs/>
+          <w:lang w:val="en-QA"/>
+        </w:rPr>
+        <w:t>Client2</w:t>
+      </w:r>
+      <w:r>
+        <w:rPr>
+          <w:b/>
+          <w:bCs/>
+          <w:lang w:val="en-QA"/>
+        </w:rPr>
+        <w:t xml:space="preserve">.txt” from </w:t>
+      </w:r>
+      <w:r>
+        <w:rPr>
+          <w:b/>
+          <w:bCs/>
+          <w:lang w:val="en-QA"/>
+        </w:rPr>
+        <w:t>client2exit</w:t>
+      </w:r>
+      <w:r>
+        <w:rPr>
+          <w:b/>
+          <w:bCs/>
+          <w:lang w:val="en-QA"/>
+        </w:rPr>
+        <w:t xml:space="preserve"> to </w:t>
+      </w:r>
+      <w:r>
+        <w:rPr>
+          <w:b/>
+          <w:bCs/>
+          <w:lang w:val="en-QA"/>
+        </w:rPr>
+        <w:t>server</w:t>
+      </w:r>
+      <w:r>
+        <w:rPr>
+          <w:b/>
+          <w:bCs/>
+          <w:lang w:val="en-QA"/>
+        </w:rPr>
+        <w:t>:</w:t>
+      </w:r>
+    </w:p>
+    <w:p>
+      <w:proofErr w:type="spellStart"/>
+      <w:r>
+        <w:t>scp</w:t>
+      </w:r>
+      <w:proofErr w:type="spellEnd"/>
+      <w:r>
+        <w:t xml:space="preserve"> -o </w:t>
+      </w:r>
+      <w:proofErr w:type="spellStart"/>
+      <w:r>
+        <w:t>PubkeyAuthentication</w:t>
+      </w:r>
+      <w:proofErr w:type="spellEnd"/>
+      <w:r>
+        <w:t xml:space="preserve">=no </w:t>
+      </w:r>
+      <w:hyperlink r:id="rId15" w:history="1">
+        <w:r>
+          <w:rPr>
+            <w:rStyle w:val="Hyperlink"/>
+          </w:rPr>
+          <w:t>client2@192.168.64.3:/home/client2/filesClient2.txt /home/server/</w:t>
+        </w:r>
+      </w:hyperlink>
+    </w:p>
+    <w:p>
+      <w:r>
+        <w:drawing>
+          <wp:inline distT="0" distB="0" distL="0" distR="0" wp14:anchorId="033E7062" wp14:editId="7050B00A">
+            <wp:extent cx="5943600" cy="1179195"/>
+            <wp:effectExtent l="0" t="0" r="0" b="1905"/>
+            <wp:docPr id="1638465363" name="Picture 1"/>
+            <wp:cNvGraphicFramePr>
+              <a:graphicFrameLocks xmlns:a="http://schemas.openxmlformats.org/drawingml/2006/main" noChangeAspect="1"/>
+            </wp:cNvGraphicFramePr>
+            <a:graphic xmlns:a="http://schemas.openxmlformats.org/drawingml/2006/main">
+              <a:graphicData uri="http://schemas.openxmlformats.org/drawingml/2006/picture">
+                <pic:pic xmlns:pic="http://schemas.openxmlformats.org/drawingml/2006/picture">
+                  <pic:nvPicPr>
+                    <pic:cNvPr id="1638465363" name=""/>
+                    <pic:cNvPicPr/>
+                  </pic:nvPicPr>
+                  <pic:blipFill>
+                    <a:blip r:embed="rId16"/>
+                    <a:stretch>
+                      <a:fillRect/>
+                    </a:stretch>
+                  </pic:blipFill>
+                  <pic:spPr>
+                    <a:xfrm>
+                      <a:off x="0" y="0"/>
+                      <a:ext cx="5943600" cy="1179195"/>
+                    </a:xfrm>
+                    <a:prstGeom prst="rect">
+                      <a:avLst/>
+                    </a:prstGeom>
+                  </pic:spPr>
+                </pic:pic>
+              </a:graphicData>
+            </a:graphic>
+          </wp:inline>
+        </w:drawing>
+      </w:r>
+    </w:p>
+    <w:p>
+      <w:r>
+        <w:t xml:space="preserve">we </w:t>
+      </w:r>
+      <w:proofErr w:type="gramStart"/>
+      <w:r>
+        <w:t>used -o</w:t>
+      </w:r>
+      <w:proofErr w:type="gramEnd"/>
+      <w:r>
+        <w:t xml:space="preserve"> so that while pasting in server, it doesn’t show error about denied permission due to public key and password</w:t>
+      </w:r>
+    </w:p>
+    <w:p/>
+    <w:p/>
+    <w:p/>
+    <w:p>
+      <w:pPr>
+        <w:shd w:val="clear" w:color="auto" w:fill="F2CEED" w:themeFill="accent5" w:themeFillTint="33"/>
+      </w:pPr>
+      <w:r>
+        <w:lastRenderedPageBreak/>
         <w:t>Task 3: Shell Scripting</w:t>
       </w:r>
     </w:p>
     <w:p>
+      <w:pPr>
+        <w:rPr>
+          <w:b/>
+          <w:bCs/>
+        </w:rPr>
+      </w:pPr>
       <w:proofErr w:type="gramStart"/>
       <w:r>
         <w:rPr>
@@ -667,6 +2185,16 @@
           <w:bCs/>
         </w:rPr>
         <w:t xml:space="preserve"> Shell script 1: (Network.sh)</w:t>
+      </w:r>
+    </w:p>
+    <w:p>
+      <w:proofErr w:type="gramStart"/>
+      <w:r>
+        <w:t>Server Side</w:t>
+      </w:r>
+      <w:proofErr w:type="gramEnd"/>
+      <w:r>
+        <w:t xml:space="preserve"> Shell script 2: (System.sh)</w:t>
       </w:r>
     </w:p>
     <w:sectPr>
@@ -896,7 +2424,7 @@
       <w:lvlText w:val="o"/>
       <w:lvlJc w:val="left"/>
       <w:pPr>
-        <w:ind w:left="2160" w:hanging="360"/>
+        <w:ind w:left="360" w:hanging="360"/>
       </w:pPr>
       <w:rPr>
         <w:rFonts w:ascii="Courier New" w:hAnsi="Courier New" w:cs="Courier New" w:hint="default"/>
@@ -908,7 +2436,7 @@
       <w:lvlText w:val="o"/>
       <w:lvlJc w:val="left"/>
       <w:pPr>
-        <w:ind w:left="2880" w:hanging="360"/>
+        <w:ind w:left="2738" w:hanging="360"/>
       </w:pPr>
       <w:rPr>
         <w:rFonts w:ascii="Courier New" w:hAnsi="Courier New" w:cs="Courier New" w:hint="default"/>
@@ -920,7 +2448,7 @@
       <w:lvlText w:val=""/>
       <w:lvlJc w:val="left"/>
       <w:pPr>
-        <w:ind w:left="3600" w:hanging="360"/>
+        <w:ind w:left="3458" w:hanging="360"/>
       </w:pPr>
       <w:rPr>
         <w:rFonts w:ascii="Wingdings" w:hAnsi="Wingdings" w:hint="default"/>
@@ -932,7 +2460,7 @@
       <w:lvlText w:val=""/>
       <w:lvlJc w:val="left"/>
       <w:pPr>
-        <w:ind w:left="4320" w:hanging="360"/>
+        <w:ind w:left="4178" w:hanging="360"/>
       </w:pPr>
       <w:rPr>
         <w:rFonts w:ascii="Symbol" w:hAnsi="Symbol" w:hint="default"/>
@@ -944,7 +2472,7 @@
       <w:lvlText w:val="o"/>
       <w:lvlJc w:val="left"/>
       <w:pPr>
-        <w:ind w:left="5040" w:hanging="360"/>
+        <w:ind w:left="4898" w:hanging="360"/>
       </w:pPr>
       <w:rPr>
         <w:rFonts w:ascii="Courier New" w:hAnsi="Courier New" w:cs="Courier New" w:hint="default"/>
@@ -956,7 +2484,7 @@
       <w:lvlText w:val=""/>
       <w:lvlJc w:val="left"/>
       <w:pPr>
-        <w:ind w:left="5760" w:hanging="360"/>
+        <w:ind w:left="5618" w:hanging="360"/>
       </w:pPr>
       <w:rPr>
         <w:rFonts w:ascii="Wingdings" w:hAnsi="Wingdings" w:hint="default"/>
@@ -968,7 +2496,7 @@
       <w:lvlText w:val=""/>
       <w:lvlJc w:val="left"/>
       <w:pPr>
-        <w:ind w:left="6480" w:hanging="360"/>
+        <w:ind w:left="6338" w:hanging="360"/>
       </w:pPr>
       <w:rPr>
         <w:rFonts w:ascii="Symbol" w:hAnsi="Symbol" w:hint="default"/>
@@ -980,7 +2508,7 @@
       <w:lvlText w:val="o"/>
       <w:lvlJc w:val="left"/>
       <w:pPr>
-        <w:ind w:left="7200" w:hanging="360"/>
+        <w:ind w:left="7058" w:hanging="360"/>
       </w:pPr>
       <w:rPr>
         <w:rFonts w:ascii="Courier New" w:hAnsi="Courier New" w:cs="Courier New" w:hint="default"/>
@@ -992,7 +2520,7 @@
       <w:lvlText w:val=""/>
       <w:lvlJc w:val="left"/>
       <w:pPr>
-        <w:ind w:left="7920" w:hanging="360"/>
+        <w:ind w:left="7778" w:hanging="360"/>
       </w:pPr>
       <w:rPr>
         <w:rFonts w:ascii="Wingdings" w:hAnsi="Wingdings" w:hint="default"/>
@@ -1083,6 +2611,119 @@
       <w:pPr>
         <w:ind w:left="6480" w:hanging="180"/>
       </w:pPr>
+    </w:lvl>
+  </w:abstractNum>
+  <w:abstractNum w:abstractNumId="4" w15:restartNumberingAfterBreak="0">
+    <w:nsid w:val="6C182313"/>
+    <w:multiLevelType w:val="hybridMultilevel"/>
+    <w:tmpl w:val="CF4C520E"/>
+    <w:lvl w:ilvl="0" w:tplc="04090003">
+      <w:start w:val="1"/>
+      <w:numFmt w:val="bullet"/>
+      <w:lvlText w:val="o"/>
+      <w:lvlJc w:val="left"/>
+      <w:pPr>
+        <w:ind w:left="360" w:hanging="360"/>
+      </w:pPr>
+      <w:rPr>
+        <w:rFonts w:ascii="Courier New" w:hAnsi="Courier New" w:cs="Courier New" w:hint="default"/>
+      </w:rPr>
+    </w:lvl>
+    <w:lvl w:ilvl="1" w:tplc="04090003" w:tentative="1">
+      <w:start w:val="1"/>
+      <w:numFmt w:val="bullet"/>
+      <w:lvlText w:val="o"/>
+      <w:lvlJc w:val="left"/>
+      <w:pPr>
+        <w:ind w:left="1080" w:hanging="360"/>
+      </w:pPr>
+      <w:rPr>
+        <w:rFonts w:ascii="Courier New" w:hAnsi="Courier New" w:cs="Courier New" w:hint="default"/>
+      </w:rPr>
+    </w:lvl>
+    <w:lvl w:ilvl="2" w:tplc="04090005" w:tentative="1">
+      <w:start w:val="1"/>
+      <w:numFmt w:val="bullet"/>
+      <w:lvlText w:val=""/>
+      <w:lvlJc w:val="left"/>
+      <w:pPr>
+        <w:ind w:left="1800" w:hanging="360"/>
+      </w:pPr>
+      <w:rPr>
+        <w:rFonts w:ascii="Wingdings" w:hAnsi="Wingdings" w:hint="default"/>
+      </w:rPr>
+    </w:lvl>
+    <w:lvl w:ilvl="3" w:tplc="04090001" w:tentative="1">
+      <w:start w:val="1"/>
+      <w:numFmt w:val="bullet"/>
+      <w:lvlText w:val=""/>
+      <w:lvlJc w:val="left"/>
+      <w:pPr>
+        <w:ind w:left="2520" w:hanging="360"/>
+      </w:pPr>
+      <w:rPr>
+        <w:rFonts w:ascii="Symbol" w:hAnsi="Symbol" w:hint="default"/>
+      </w:rPr>
+    </w:lvl>
+    <w:lvl w:ilvl="4" w:tplc="04090003" w:tentative="1">
+      <w:start w:val="1"/>
+      <w:numFmt w:val="bullet"/>
+      <w:lvlText w:val="o"/>
+      <w:lvlJc w:val="left"/>
+      <w:pPr>
+        <w:ind w:left="3240" w:hanging="360"/>
+      </w:pPr>
+      <w:rPr>
+        <w:rFonts w:ascii="Courier New" w:hAnsi="Courier New" w:cs="Courier New" w:hint="default"/>
+      </w:rPr>
+    </w:lvl>
+    <w:lvl w:ilvl="5" w:tplc="04090005" w:tentative="1">
+      <w:start w:val="1"/>
+      <w:numFmt w:val="bullet"/>
+      <w:lvlText w:val=""/>
+      <w:lvlJc w:val="left"/>
+      <w:pPr>
+        <w:ind w:left="3960" w:hanging="360"/>
+      </w:pPr>
+      <w:rPr>
+        <w:rFonts w:ascii="Wingdings" w:hAnsi="Wingdings" w:hint="default"/>
+      </w:rPr>
+    </w:lvl>
+    <w:lvl w:ilvl="6" w:tplc="04090001" w:tentative="1">
+      <w:start w:val="1"/>
+      <w:numFmt w:val="bullet"/>
+      <w:lvlText w:val=""/>
+      <w:lvlJc w:val="left"/>
+      <w:pPr>
+        <w:ind w:left="4680" w:hanging="360"/>
+      </w:pPr>
+      <w:rPr>
+        <w:rFonts w:ascii="Symbol" w:hAnsi="Symbol" w:hint="default"/>
+      </w:rPr>
+    </w:lvl>
+    <w:lvl w:ilvl="7" w:tplc="04090003" w:tentative="1">
+      <w:start w:val="1"/>
+      <w:numFmt w:val="bullet"/>
+      <w:lvlText w:val="o"/>
+      <w:lvlJc w:val="left"/>
+      <w:pPr>
+        <w:ind w:left="5400" w:hanging="360"/>
+      </w:pPr>
+      <w:rPr>
+        <w:rFonts w:ascii="Courier New" w:hAnsi="Courier New" w:cs="Courier New" w:hint="default"/>
+      </w:rPr>
+    </w:lvl>
+    <w:lvl w:ilvl="8" w:tplc="04090005" w:tentative="1">
+      <w:start w:val="1"/>
+      <w:numFmt w:val="bullet"/>
+      <w:lvlText w:val=""/>
+      <w:lvlJc w:val="left"/>
+      <w:pPr>
+        <w:ind w:left="6120" w:hanging="360"/>
+      </w:pPr>
+      <w:rPr>
+        <w:rFonts w:ascii="Wingdings" w:hAnsi="Wingdings" w:hint="default"/>
+      </w:rPr>
     </w:lvl>
   </w:abstractNum>
   <w:num w:numId="1" w16cid:durableId="988172548">
@@ -1096,6 +2737,9 @@
   </w:num>
   <w:num w:numId="4" w16cid:durableId="995689704">
     <w:abstractNumId w:val="0"/>
+  </w:num>
+  <w:num w:numId="5" w16cid:durableId="556359959">
+    <w:abstractNumId w:val="4"/>
   </w:num>
 </w:numbering>
 </file>

</xml_diff>